<commit_message>
how to test in Google Co.
</commit_message>
<xml_diff>
--- a/2.테스트 구현.docx
+++ b/2.테스트 구현.docx
@@ -578,6 +578,34 @@
       </w:pPr>
     </w:p>
     <w:p>
+      <w:pPr>
+        <w:rPr>
+          <w:rStyle w:val="ad"/>
+        </w:rPr>
+      </w:pPr>
+      <w:r>
+        <w:rPr>
+          <w:rStyle w:val="ad"/>
+          <w:rFonts w:hint="eastAsia"/>
+        </w:rPr>
+        <w:t>1</w:t>
+      </w:r>
+      <w:r>
+        <w:rPr>
+          <w:rStyle w:val="ad"/>
+          <w:rFonts w:hint="eastAsia"/>
+        </w:rPr>
+        <w:t xml:space="preserve"> </w:t>
+      </w:r>
+      <w:r>
+        <w:rPr>
+          <w:rStyle w:val="ad"/>
+          <w:rFonts w:hint="eastAsia"/>
+        </w:rPr>
+        <w:t>왜 아키텍처에서 테스트가 중요한가</w:t>
+      </w:r>
+    </w:p>
+    <w:p>
       <w:r>
         <w:rPr>
           <w:rFonts w:hint="eastAsia"/>
@@ -594,34 +622,6 @@
         <w:rPr>
           <w:rFonts w:hint="eastAsia"/>
         </w:rPr>
-        <w:t xml:space="preserve"> </w:t>
-      </w:r>
-      <w:bookmarkStart w:id="2" w:name="_GoBack"/>
-      <w:bookmarkEnd w:id="2"/>
-      <w:r>
-        <w:rPr>
-          <w:rFonts w:hint="eastAsia"/>
-        </w:rPr>
-        <w:t>왜 아키텍처에서 테스트가 중요한가</w:t>
-      </w:r>
-    </w:p>
-    <w:p>
-      <w:r>
-        <w:rPr>
-          <w:rFonts w:hint="eastAsia"/>
-        </w:rPr>
-        <w:t>1.1</w:t>
-      </w:r>
-      <w:r>
-        <w:rPr>
-          <w:rFonts w:hint="eastAsia"/>
-        </w:rPr>
-        <w:t>.1</w:t>
-      </w:r>
-      <w:r>
-        <w:rPr>
-          <w:rFonts w:hint="eastAsia"/>
-        </w:rPr>
         <w:t xml:space="preserve"> 현실적인 필요성</w:t>
       </w:r>
     </w:p>
@@ -653,7 +653,7 @@
         <w:rPr>
           <w:rFonts w:hint="eastAsia"/>
         </w:rPr>
-        <w:t>1.2</w:t>
+        <w:t>2</w:t>
       </w:r>
       <w:r>
         <w:rPr>
@@ -693,19 +693,7 @@
         <w:rPr>
           <w:rFonts w:hint="eastAsia"/>
         </w:rPr>
-        <w:t>1.</w:t>
-      </w:r>
-      <w:r>
-        <w:rPr>
-          <w:rFonts w:hint="eastAsia"/>
-        </w:rPr>
-        <w:t>1.</w:t>
-      </w:r>
-      <w:r>
-        <w:rPr>
-          <w:rFonts w:hint="eastAsia"/>
-        </w:rPr>
-        <w:t xml:space="preserve">3 </w:t>
+        <w:t xml:space="preserve">1.3 </w:t>
       </w:r>
       <w:r>
         <w:rPr>
@@ -759,19 +747,7 @@
         <w:rPr>
           <w:rFonts w:hint="eastAsia"/>
         </w:rPr>
-        <w:t>1.</w:t>
-      </w:r>
-      <w:r>
-        <w:rPr>
-          <w:rFonts w:hint="eastAsia"/>
-        </w:rPr>
-        <w:t>1.</w:t>
-      </w:r>
-      <w:r>
-        <w:rPr>
-          <w:rFonts w:hint="eastAsia"/>
-        </w:rPr>
-        <w:t>4 협업을 촉진</w:t>
+        <w:t>1.4 협업을 촉진</w:t>
       </w:r>
     </w:p>
     <w:p>
@@ -823,14 +799,21 @@
     </w:p>
     <w:p/>
     <w:p>
-      <w:r>
-        <w:rPr>
-          <w:rFonts w:hint="eastAsia"/>
-        </w:rPr>
-        <w:t>1.2</w:t>
-      </w:r>
-      <w:r>
-        <w:rPr>
+      <w:pPr>
+        <w:rPr>
+          <w:rStyle w:val="ad"/>
+        </w:rPr>
+      </w:pPr>
+      <w:r>
+        <w:rPr>
+          <w:rStyle w:val="ad"/>
+          <w:rFonts w:hint="eastAsia"/>
+        </w:rPr>
+        <w:t>2</w:t>
+      </w:r>
+      <w:r>
+        <w:rPr>
+          <w:rStyle w:val="ad"/>
           <w:rFonts w:hint="eastAsia"/>
         </w:rPr>
         <w:t xml:space="preserve"> 테스트 범위의 구분: </w:t>
@@ -838,6 +821,7 @@
       <w:proofErr w:type="spellStart"/>
       <w:r>
         <w:rPr>
+          <w:rStyle w:val="ad"/>
           <w:rFonts w:hint="eastAsia"/>
         </w:rPr>
         <w:t>테스팅</w:t>
@@ -845,6 +829,7 @@
       <w:proofErr w:type="spellEnd"/>
       <w:r>
         <w:rPr>
+          <w:rStyle w:val="ad"/>
           <w:rFonts w:hint="eastAsia"/>
         </w:rPr>
         <w:t xml:space="preserve"> 피라미드</w:t>
@@ -967,13 +952,7 @@
         <w:rPr>
           <w:rFonts w:hint="eastAsia"/>
         </w:rPr>
-        <w:t>1</w:t>
-      </w:r>
-      <w:r>
-        <w:rPr>
-          <w:rFonts w:hint="eastAsia"/>
-        </w:rPr>
-        <w:t>.2.1</w:t>
+        <w:t>2.1</w:t>
       </w:r>
       <w:r>
         <w:rPr>
@@ -1377,12 +1356,6 @@
         <w:rPr>
           <w:rFonts w:hint="eastAsia"/>
         </w:rPr>
-        <w:t>1.</w:t>
-      </w:r>
-      <w:r>
-        <w:rPr>
-          <w:rFonts w:hint="eastAsia"/>
-        </w:rPr>
         <w:t xml:space="preserve">2.2 </w:t>
       </w:r>
       <w:proofErr w:type="spellStart"/>
@@ -1407,12 +1380,6 @@
     </w:p>
     <w:p/>
     <w:p>
-      <w:r>
-        <w:rPr>
-          <w:rFonts w:hint="eastAsia"/>
-        </w:rPr>
-        <w:t>1.</w:t>
-      </w:r>
       <w:r>
         <w:rPr>
           <w:rFonts w:hint="eastAsia"/>
@@ -2062,15 +2029,6 @@
           <w:sz w:val="20"/>
           <w:szCs w:val="20"/>
         </w:rPr>
-        <w:t>1.</w:t>
-      </w:r>
-      <w:r>
-        <w:rPr>
-          <w:rFonts w:ascii="Helvetica Neue" w:hAnsi="Helvetica Neue" w:cs="Times New Roman" w:hint="eastAsia"/>
-          <w:kern w:val="0"/>
-          <w:sz w:val="20"/>
-          <w:szCs w:val="20"/>
-        </w:rPr>
         <w:t xml:space="preserve">2.4 </w:t>
       </w:r>
       <w:proofErr w:type="gramStart"/>
@@ -2497,17 +2455,20 @@
       </w:pPr>
     </w:p>
     <w:p>
-      <w:r>
-        <w:rPr>
-          <w:rFonts w:hint="eastAsia"/>
-        </w:rPr>
-        <w:t>1.</w:t>
-      </w:r>
-      <w:r>
+      <w:pPr>
+        <w:rPr>
+          <w:rStyle w:val="ad"/>
+        </w:rPr>
+      </w:pPr>
+      <w:r>
+        <w:rPr>
+          <w:rStyle w:val="ad"/>
+        </w:rPr>
         <w:t>3</w:t>
       </w:r>
       <w:r>
         <w:rPr>
+          <w:rStyle w:val="ad"/>
           <w:rFonts w:hint="eastAsia"/>
         </w:rPr>
         <w:t xml:space="preserve"> 안드로이드 테스트의 종류</w:t>
@@ -2526,15 +2487,6 @@
       </w:pPr>
       <w:r>
         <w:rPr>
-          <w:rFonts w:ascii="Helvetica Neue" w:hAnsi="Helvetica Neue" w:cs="Times New Roman" w:hint="eastAsia"/>
-          <w:kern w:val="0"/>
-          <w:sz w:val="20"/>
-          <w:szCs w:val="20"/>
-        </w:rPr>
-        <w:t>1.</w:t>
-      </w:r>
-      <w:r>
-        <w:rPr>
           <w:rFonts w:ascii="Helvetica Neue" w:hAnsi="Helvetica Neue" w:cs="Times New Roman"/>
           <w:kern w:val="0"/>
           <w:sz w:val="20"/>
@@ -3093,15 +3045,6 @@
       </w:pPr>
       <w:r>
         <w:rPr>
-          <w:rFonts w:ascii="Helvetica Neue" w:hAnsi="Helvetica Neue" w:cs="Times New Roman" w:hint="eastAsia"/>
-          <w:kern w:val="0"/>
-          <w:sz w:val="20"/>
-          <w:szCs w:val="20"/>
-        </w:rPr>
-        <w:t>1.</w:t>
-      </w:r>
-      <w:r>
-        <w:rPr>
           <w:rFonts w:ascii="Helvetica Neue" w:hAnsi="Helvetica Neue" w:cs="Times New Roman"/>
           <w:kern w:val="0"/>
           <w:sz w:val="20"/>
@@ -3769,23 +3712,24 @@
     </w:p>
     <w:p/>
     <w:p>
-      <w:r>
-        <w:rPr>
-          <w:rFonts w:hint="eastAsia"/>
-        </w:rPr>
-        <w:t>1.</w:t>
-      </w:r>
-      <w:r>
-        <w:rPr>
+      <w:pPr>
+        <w:rPr>
+          <w:rStyle w:val="ad"/>
+        </w:rPr>
+      </w:pPr>
+      <w:r>
+        <w:rPr>
+          <w:rStyle w:val="ad"/>
           <w:rFonts w:hint="eastAsia"/>
         </w:rPr>
         <w:t>4</w:t>
       </w:r>
       <w:r>
         <w:rPr>
-          <w:rFonts w:hint="eastAsia"/>
-        </w:rPr>
-        <w:t>. 테스트 해야하는 것</w:t>
+          <w:rStyle w:val="ad"/>
+          <w:rFonts w:hint="eastAsia"/>
+        </w:rPr>
+        <w:t xml:space="preserve"> 테스트 해야하는 것</w:t>
       </w:r>
     </w:p>
     <w:p>
@@ -3798,12 +3742,6 @@
     </w:p>
     <w:p>
       <w:r>
-        <w:rPr>
-          <w:rFonts w:hint="eastAsia"/>
-        </w:rPr>
-        <w:t>1.</w:t>
-      </w:r>
-      <w:r>
         <w:t>4.1 Edge case</w:t>
       </w:r>
     </w:p>
@@ -3838,12 +3776,6 @@
     <w:p/>
     <w:p>
       <w:r>
-        <w:rPr>
-          <w:rFonts w:hint="eastAsia"/>
-        </w:rPr>
-        <w:t>1.</w:t>
-      </w:r>
-      <w:r>
         <w:t>4.2 Corner case</w:t>
       </w:r>
     </w:p>
@@ -3895,12 +3827,6 @@
         <w:rPr>
           <w:rFonts w:hint="eastAsia"/>
         </w:rPr>
-        <w:t>1.</w:t>
-      </w:r>
-      <w:r>
-        <w:rPr>
-          <w:rFonts w:hint="eastAsia"/>
-        </w:rPr>
         <w:t>4.3 그 외</w:t>
       </w:r>
     </w:p>
@@ -3984,26 +3910,20 @@
     </w:p>
     <w:p/>
     <w:p>
-      <w:r>
-        <w:rPr>
-          <w:rFonts w:hint="eastAsia"/>
-        </w:rPr>
-        <w:t>1.</w:t>
-      </w:r>
-      <w:r>
-        <w:rPr>
-          <w:rFonts w:hint="eastAsia"/>
-        </w:rPr>
-        <w:t>5. 테스트 코드 구현에 익숙하지 않은 경우</w:t>
-      </w:r>
-    </w:p>
-    <w:p>
-      <w:r>
-        <w:rPr>
-          <w:rFonts w:hint="eastAsia"/>
-        </w:rPr>
-        <w:t>1.</w:t>
-      </w:r>
+      <w:pPr>
+        <w:rPr>
+          <w:rStyle w:val="ad"/>
+        </w:rPr>
+      </w:pPr>
+      <w:r>
+        <w:rPr>
+          <w:rStyle w:val="ad"/>
+          <w:rFonts w:hint="eastAsia"/>
+        </w:rPr>
+        <w:t>5 테스트 코드 구현에 익숙하지 않은 경우</w:t>
+      </w:r>
+    </w:p>
+    <w:p>
       <w:r>
         <w:rPr>
           <w:rFonts w:hint="eastAsia"/>
@@ -4039,12 +3959,6 @@
     </w:p>
     <w:p/>
     <w:p>
-      <w:r>
-        <w:rPr>
-          <w:rFonts w:hint="eastAsia"/>
-        </w:rPr>
-        <w:t>1.</w:t>
-      </w:r>
       <w:r>
         <w:rPr>
           <w:rFonts w:hint="eastAsia"/>
@@ -4136,21 +4050,16 @@
     </w:p>
     <w:p>
       <w:pPr>
-        <w:widowControl/>
-        <w:wordWrap/>
-      </w:pPr>
-    </w:p>
-    <w:p>
-      <w:r>
-        <w:rPr>
-          <w:rFonts w:hint="eastAsia"/>
-        </w:rPr>
-        <w:t>1.</w:t>
-      </w:r>
-      <w:r>
-        <w:rPr>
-          <w:rFonts w:hint="eastAsia"/>
-        </w:rPr>
+        <w:rPr>
+          <w:rStyle w:val="ad"/>
+        </w:rPr>
+      </w:pPr>
+      <w:r>
+        <w:rPr>
+          <w:rStyle w:val="ad"/>
+          <w:rFonts w:hint="eastAsia"/>
+        </w:rPr>
+        <w:lastRenderedPageBreak/>
         <w:t>6. 외부 의존성은 어떻게 해결하는가?</w:t>
       </w:r>
     </w:p>
@@ -4307,7 +4216,7 @@
       <w:pPr>
         <w:pStyle w:val="2"/>
       </w:pPr>
-      <w:bookmarkStart w:id="3" w:name="_Toc116369583"/>
+      <w:bookmarkStart w:id="2" w:name="_Toc116369583"/>
       <w:r>
         <w:rPr>
           <w:rFonts w:hint="eastAsia"/>
@@ -4324,7 +4233,76 @@
         </w:rPr>
         <w:t>은 어떻게 테스트하는가</w:t>
       </w:r>
+      <w:bookmarkEnd w:id="2"/>
+    </w:p>
+    <w:p>
+      <w:bookmarkStart w:id="3" w:name="_GoBack"/>
       <w:bookmarkEnd w:id="3"/>
+    </w:p>
+    <w:p>
+      <w:pPr>
+        <w:rPr>
+          <w:rFonts w:hint="eastAsia"/>
+        </w:rPr>
+      </w:pPr>
+      <w:r>
+        <w:t>1. Googl</w:t>
+      </w:r>
+      <w:r>
+        <w:rPr>
+          <w:rFonts w:hint="eastAsia"/>
+        </w:rPr>
+        <w:t>e에서 장애가 발생하면?</w:t>
+      </w:r>
+    </w:p>
+    <w:p>
+      <w:pPr>
+        <w:rPr>
+          <w:rFonts w:hint="eastAsia"/>
+        </w:rPr>
+      </w:pPr>
+    </w:p>
+    <w:p>
+      <w:pPr>
+        <w:rPr>
+          <w:rFonts w:hint="eastAsia"/>
+        </w:rPr>
+      </w:pPr>
+      <w:r>
+        <w:rPr>
+          <w:rFonts w:hint="eastAsia"/>
+        </w:rPr>
+        <w:t xml:space="preserve">2. </w:t>
+      </w:r>
+      <w:r>
+        <w:t xml:space="preserve">Google </w:t>
+      </w:r>
+      <w:r>
+        <w:rPr>
+          <w:rFonts w:hint="eastAsia"/>
+        </w:rPr>
+        <w:t>테스트 정책</w:t>
+      </w:r>
+    </w:p>
+    <w:p>
+      <w:pPr>
+        <w:rPr>
+          <w:rFonts w:hint="eastAsia"/>
+        </w:rPr>
+      </w:pPr>
+    </w:p>
+    <w:p>
+      <w:pPr>
+        <w:rPr>
+          <w:rFonts w:hint="eastAsia"/>
+        </w:rPr>
+      </w:pPr>
+      <w:r>
+        <w:rPr>
+          <w:rFonts w:hint="eastAsia"/>
+        </w:rPr>
+        <w:t>3. 좋</w:t>
+      </w:r>
     </w:p>
     <w:p>
       <w:pPr>
@@ -4491,7 +4469,7 @@
         <w:rStyle w:val="a5"/>
         <w:noProof/>
       </w:rPr>
-      <w:t>2</w:t>
+      <w:t>6</w:t>
     </w:r>
     <w:r>
       <w:rPr>
@@ -5540,6 +5518,19 @@
       <w:szCs w:val="20"/>
     </w:rPr>
   </w:style>
+  <w:style w:type="character" w:styleId="ad">
+    <w:name w:val="Subtle Emphasis"/>
+    <w:basedOn w:val="a0"/>
+    <w:uiPriority w:val="19"/>
+    <w:qFormat/>
+    <w:rsid w:val="00535538"/>
+    <w:rPr>
+      <w:b/>
+      <w:i w:val="0"/>
+      <w:iCs/>
+      <w:color w:val="000000" w:themeColor="text1"/>
+    </w:rPr>
+  </w:style>
 </w:styles>
 </file>
 
@@ -5835,7 +5826,7 @@
 </file>
 
 <file path=customXml/itemProps1.xml><?xml version="1.0" encoding="utf-8"?>
-<ds:datastoreItem xmlns:ds="http://schemas.openxmlformats.org/officeDocument/2006/customXml" ds:itemID="{9439A9D4-67A6-4B4E-826A-FCA94F9B7B4A}">
+<ds:datastoreItem xmlns:ds="http://schemas.openxmlformats.org/officeDocument/2006/customXml" ds:itemID="{31093FCA-0443-A648-B051-8C964D2D630F}">
   <ds:schemaRefs>
     <ds:schemaRef ds:uri="http://schemas.openxmlformats.org/officeDocument/2006/bibliography"/>
   </ds:schemaRefs>

</xml_diff>